<commit_message>
Apparently I edited my write up
</commit_message>
<xml_diff>
--- a/Ryan.docx
+++ b/Ryan.docx
@@ -555,6 +555,9 @@
       </w:r>
       <m:oMath>
         <m:r>
+          <m:rPr>
+            <m:sty m:val="p"/>
+          </m:rPr>
           <w:rPr>
             <w:rFonts w:ascii="Cambria Math" w:eastAsiaTheme="minorEastAsia" w:hAnsi="Cambria Math"/>
           </w:rPr>
@@ -831,7 +834,6 @@
         <w:rPr>
           <w:rFonts w:eastAsiaTheme="minorEastAsia"/>
         </w:rPr>
-        <w:lastRenderedPageBreak/>
         <w:t>Model merg</w:t>
       </w:r>
       <w:r>
@@ -908,17 +910,9 @@
         <w:rPr>
           <w:rFonts w:eastAsiaTheme="minorEastAsia"/>
         </w:rPr>
-        <w:t xml:space="preserve"> </w:t>
-      </w:r>
-      <w:proofErr w:type="gramStart"/>
-      <w:r>
-        <w:rPr>
-          <w:rFonts w:eastAsiaTheme="minorEastAsia"/>
-        </w:rPr>
-        <w:t xml:space="preserve">and </w:t>
+        <w:t xml:space="preserve"> and </w:t>
       </w:r>
       <m:oMath>
-        <w:proofErr w:type="gramEnd"/>
         <m:r>
           <w:rPr>
             <w:rFonts w:ascii="Cambria Math" w:eastAsiaTheme="minorEastAsia" w:hAnsi="Cambria Math"/>
@@ -1176,6 +1170,9 @@
     </w:p>
     <w:p>
       <w:r>
+        <w:rPr>
+          <w:noProof/>
+        </w:rPr>
         <w:drawing>
           <wp:inline distT="0" distB="0" distL="0" distR="0">
             <wp:extent cx="5943600" cy="3190240"/>
@@ -1194,6 +1191,9 @@
     <w:p/>
     <w:p>
       <w:r>
+        <w:rPr>
+          <w:noProof/>
+        </w:rPr>
         <w:drawing>
           <wp:inline distT="0" distB="0" distL="0" distR="0">
             <wp:extent cx="5943600" cy="3136900"/>
@@ -1979,11 +1979,11 @@
             </c:numRef>
           </c:val>
         </c:ser>
-        <c:axId val="50410240"/>
-        <c:axId val="50430720"/>
+        <c:axId val="79402112"/>
+        <c:axId val="79404416"/>
       </c:barChart>
       <c:catAx>
-        <c:axId val="50410240"/>
+        <c:axId val="79402112"/>
         <c:scaling>
           <c:orientation val="minMax"/>
         </c:scaling>
@@ -2006,14 +2006,14 @@
           </c:tx>
         </c:title>
         <c:tickLblPos val="nextTo"/>
-        <c:crossAx val="50430720"/>
+        <c:crossAx val="79404416"/>
         <c:crosses val="autoZero"/>
         <c:auto val="1"/>
         <c:lblAlgn val="ctr"/>
         <c:lblOffset val="100"/>
       </c:catAx>
       <c:valAx>
-        <c:axId val="50430720"/>
+        <c:axId val="79404416"/>
         <c:scaling>
           <c:orientation val="minMax"/>
         </c:scaling>
@@ -2038,7 +2038,7 @@
         </c:title>
         <c:numFmt formatCode="General" sourceLinked="1"/>
         <c:tickLblPos val="nextTo"/>
-        <c:crossAx val="50410240"/>
+        <c:crossAx val="79402112"/>
         <c:crosses val="autoZero"/>
         <c:crossBetween val="between"/>
       </c:valAx>
@@ -2115,13 +2115,13 @@
                   <c:v>1</c:v>
                 </c:pt>
                 <c:pt idx="12">
-                  <c:v>0.98630099999999987</c:v>
+                  <c:v>0.98630099999999976</c:v>
                 </c:pt>
                 <c:pt idx="13">
-                  <c:v>0.98630099999999987</c:v>
+                  <c:v>0.98630099999999976</c:v>
                 </c:pt>
                 <c:pt idx="14">
-                  <c:v>0.98630099999999987</c:v>
+                  <c:v>0.98630099999999976</c:v>
                 </c:pt>
                 <c:pt idx="15">
                   <c:v>1</c:v>
@@ -2154,7 +2154,7 @@
                   <c:v>0.91379299999999997</c:v>
                 </c:pt>
                 <c:pt idx="25">
-                  <c:v>0.8965519999999999</c:v>
+                  <c:v>0.89655199999999979</c:v>
                 </c:pt>
                 <c:pt idx="26">
                   <c:v>0.98275900000000005</c:v>
@@ -2226,7 +2226,7 @@
                   <c:v>1</c:v>
                 </c:pt>
                 <c:pt idx="49">
-                  <c:v>0.98214299999999988</c:v>
+                  <c:v>0.98214299999999977</c:v>
                 </c:pt>
                 <c:pt idx="50">
                   <c:v>1</c:v>
@@ -2289,7 +2289,7 @@
                   <c:v>1</c:v>
                 </c:pt>
                 <c:pt idx="70">
-                  <c:v>0.98245599999999988</c:v>
+                  <c:v>0.98245599999999977</c:v>
                 </c:pt>
                 <c:pt idx="71">
                   <c:v>1</c:v>
@@ -2304,10 +2304,10 @@
                   <c:v>1</c:v>
                 </c:pt>
                 <c:pt idx="75">
-                  <c:v>0.98245599999999988</c:v>
+                  <c:v>0.98245599999999977</c:v>
                 </c:pt>
                 <c:pt idx="76">
-                  <c:v>0.98245599999999988</c:v>
+                  <c:v>0.98245599999999977</c:v>
                 </c:pt>
                 <c:pt idx="77">
                   <c:v>1</c:v>
@@ -2337,7 +2337,7 @@
                   <c:v>1</c:v>
                 </c:pt>
                 <c:pt idx="86">
-                  <c:v>0.98611099999999985</c:v>
+                  <c:v>0.98611099999999963</c:v>
                 </c:pt>
                 <c:pt idx="87">
                   <c:v>1</c:v>
@@ -2352,7 +2352,7 @@
                   <c:v>1</c:v>
                 </c:pt>
                 <c:pt idx="91">
-                  <c:v>0.98611099999999985</c:v>
+                  <c:v>0.98611099999999963</c:v>
                 </c:pt>
                 <c:pt idx="92">
                   <c:v>1</c:v>
@@ -2556,7 +2556,7 @@
                   <c:v>1</c:v>
                 </c:pt>
                 <c:pt idx="159">
-                  <c:v>0.93333299999999986</c:v>
+                  <c:v>0.93333299999999975</c:v>
                 </c:pt>
                 <c:pt idx="160">
                   <c:v>1</c:v>
@@ -2565,7 +2565,7 @@
                   <c:v>1</c:v>
                 </c:pt>
                 <c:pt idx="162">
-                  <c:v>0.97777800000000015</c:v>
+                  <c:v>0.97777800000000026</c:v>
                 </c:pt>
                 <c:pt idx="163">
                   <c:v>1</c:v>
@@ -2628,7 +2628,7 @@
                   <c:v>1</c:v>
                 </c:pt>
                 <c:pt idx="183">
-                  <c:v>0.67187500000000022</c:v>
+                  <c:v>0.67187500000000044</c:v>
                 </c:pt>
                 <c:pt idx="184">
                   <c:v>1</c:v>
@@ -2691,7 +2691,7 @@
                   <c:v>0.90625</c:v>
                 </c:pt>
                 <c:pt idx="204">
-                  <c:v>0.95312500000000011</c:v>
+                  <c:v>0.95312500000000022</c:v>
                 </c:pt>
                 <c:pt idx="205">
                   <c:v>0.984375</c:v>
@@ -2715,7 +2715,7 @@
                   <c:v>1</c:v>
                 </c:pt>
                 <c:pt idx="212">
-                  <c:v>0.98113199999999989</c:v>
+                  <c:v>0.98113199999999978</c:v>
                 </c:pt>
                 <c:pt idx="213">
                   <c:v>0.96226400000000001</c:v>
@@ -2727,7 +2727,7 @@
                   <c:v>1</c:v>
                 </c:pt>
                 <c:pt idx="216">
-                  <c:v>0.98113199999999989</c:v>
+                  <c:v>0.98113199999999978</c:v>
                 </c:pt>
                 <c:pt idx="217">
                   <c:v>1</c:v>
@@ -2820,7 +2820,7 @@
                   <c:v>0.9375</c:v>
                 </c:pt>
                 <c:pt idx="247">
-                  <c:v>0.70833299999999988</c:v>
+                  <c:v>0.70833299999999977</c:v>
                 </c:pt>
                 <c:pt idx="248">
                   <c:v>0.97916700000000001</c:v>
@@ -2835,13 +2835,13 @@
                   <c:v>0.97916700000000001</c:v>
                 </c:pt>
                 <c:pt idx="252">
-                  <c:v>0.87500000000000011</c:v>
+                  <c:v>0.87500000000000022</c:v>
                 </c:pt>
                 <c:pt idx="253">
                   <c:v>0.77083299999999999</c:v>
                 </c:pt>
                 <c:pt idx="254">
-                  <c:v>0.95833299999999988</c:v>
+                  <c:v>0.95833299999999977</c:v>
                 </c:pt>
                 <c:pt idx="255">
                   <c:v>0.91666700000000001</c:v>
@@ -2856,19 +2856,19 @@
                   <c:v>1</c:v>
                 </c:pt>
                 <c:pt idx="259">
-                  <c:v>0.95833299999999988</c:v>
+                  <c:v>0.95833299999999977</c:v>
                 </c:pt>
                 <c:pt idx="260">
-                  <c:v>0.87500000000000011</c:v>
+                  <c:v>0.87500000000000022</c:v>
                 </c:pt>
                 <c:pt idx="261">
                   <c:v>0.97916700000000001</c:v>
                 </c:pt>
                 <c:pt idx="262">
-                  <c:v>0.95833299999999988</c:v>
+                  <c:v>0.95833299999999977</c:v>
                 </c:pt>
                 <c:pt idx="263">
-                  <c:v>0.83333299999999988</c:v>
+                  <c:v>0.83333299999999977</c:v>
                 </c:pt>
               </c:numCache>
             </c:numRef>
@@ -2886,7 +2886,7 @@
                   <c:v>1.0751E-2</c:v>
                 </c:pt>
                 <c:pt idx="2">
-                  <c:v>5.3100000000000005E-3</c:v>
+                  <c:v>5.3100000000000014E-3</c:v>
                 </c:pt>
                 <c:pt idx="3">
                   <c:v>4.5139999999999998E-3</c:v>
@@ -2895,19 +2895,19 @@
                   <c:v>1.5959999999999998E-2</c:v>
                 </c:pt>
                 <c:pt idx="5">
-                  <c:v>7.7810000000000006E-3</c:v>
+                  <c:v>7.7810000000000032E-3</c:v>
                 </c:pt>
                 <c:pt idx="6">
-                  <c:v>6.9170000000000013E-3</c:v>
+                  <c:v>6.9170000000000021E-3</c:v>
                 </c:pt>
                 <c:pt idx="7">
-                  <c:v>7.634000000000001E-3</c:v>
+                  <c:v>7.6340000000000019E-3</c:v>
                 </c:pt>
                 <c:pt idx="8">
-                  <c:v>6.333000000000001E-3</c:v>
+                  <c:v>6.3330000000000018E-3</c:v>
                 </c:pt>
                 <c:pt idx="9">
-                  <c:v>3.0773000000000002E-2</c:v>
+                  <c:v>3.0773000000000005E-2</c:v>
                 </c:pt>
                 <c:pt idx="10">
                   <c:v>3.8475000000000002E-2</c:v>
@@ -2922,7 +2922,7 @@
                   <c:v>0.12543599999999999</c:v>
                 </c:pt>
                 <c:pt idx="14">
-                  <c:v>0.17444500000000002</c:v>
+                  <c:v>0.17444500000000007</c:v>
                 </c:pt>
                 <c:pt idx="15">
                   <c:v>4.8989999999999999E-2</c:v>
@@ -2931,7 +2931,7 @@
                   <c:v>3.5294000000000006E-2</c:v>
                 </c:pt>
                 <c:pt idx="17">
-                  <c:v>2.6088000000000004E-2</c:v>
+                  <c:v>2.6088000000000007E-2</c:v>
                 </c:pt>
                 <c:pt idx="18">
                   <c:v>1.6431000000000001E-2</c:v>
@@ -2949,13 +2949,13 @@
                   <c:v>2.5357999999999999E-2</c:v>
                 </c:pt>
                 <c:pt idx="23">
-                  <c:v>5.0399000000000006E-2</c:v>
+                  <c:v>5.039900000000002E-2</c:v>
                 </c:pt>
                 <c:pt idx="24">
                   <c:v>2.26654</c:v>
                 </c:pt>
                 <c:pt idx="25">
-                  <c:v>2.9898859999999994</c:v>
+                  <c:v>2.9898859999999989</c:v>
                 </c:pt>
                 <c:pt idx="26">
                   <c:v>0.3552550000000001</c:v>
@@ -2985,7 +2985,7 @@
                   <c:v>1.0926999999999999E-2</c:v>
                 </c:pt>
                 <c:pt idx="35">
-                  <c:v>8.4160000000000051E-3</c:v>
+                  <c:v>8.4160000000000068E-3</c:v>
                 </c:pt>
                 <c:pt idx="36">
                   <c:v>4.5009999999999998E-3</c:v>
@@ -2994,22 +2994,22 @@
                   <c:v>1.8657E-2</c:v>
                 </c:pt>
                 <c:pt idx="38">
-                  <c:v>7.3610000000000012E-3</c:v>
+                  <c:v>7.3610000000000021E-3</c:v>
                 </c:pt>
                 <c:pt idx="39">
                   <c:v>5.8230000000000001E-3</c:v>
                 </c:pt>
                 <c:pt idx="40">
-                  <c:v>7.0290000000000005E-3</c:v>
+                  <c:v>7.0290000000000023E-3</c:v>
                 </c:pt>
                 <c:pt idx="41">
-                  <c:v>2.2434000000000006E-2</c:v>
+                  <c:v>2.2434000000000009E-2</c:v>
                 </c:pt>
                 <c:pt idx="42">
                   <c:v>1.9026000000000001E-2</c:v>
                 </c:pt>
                 <c:pt idx="43">
-                  <c:v>1.3604000000000002E-2</c:v>
+                  <c:v>1.3604000000000005E-2</c:v>
                 </c:pt>
                 <c:pt idx="44">
                   <c:v>1.3398E-2</c:v>
@@ -3018,22 +3018,22 @@
                   <c:v>1.0137999999999998E-2</c:v>
                 </c:pt>
                 <c:pt idx="46">
-                  <c:v>2.1405000000000004E-2</c:v>
+                  <c:v>2.1405000000000011E-2</c:v>
                 </c:pt>
                 <c:pt idx="47">
                   <c:v>5.0188999999999998E-2</c:v>
                 </c:pt>
                 <c:pt idx="48">
-                  <c:v>3.0212000000000003E-2</c:v>
+                  <c:v>3.0212000000000006E-2</c:v>
                 </c:pt>
                 <c:pt idx="49">
-                  <c:v>0.65093000000000012</c:v>
+                  <c:v>0.65093000000000023</c:v>
                 </c:pt>
                 <c:pt idx="50">
                   <c:v>3.6166999999999998E-2</c:v>
                 </c:pt>
                 <c:pt idx="51">
-                  <c:v>1.6261820000000002</c:v>
+                  <c:v>1.6261820000000005</c:v>
                 </c:pt>
                 <c:pt idx="52">
                   <c:v>3.4974999999999999E-2</c:v>
@@ -3063,13 +3063,13 @@
                   <c:v>2.3515000000000001E-2</c:v>
                 </c:pt>
                 <c:pt idx="61">
-                  <c:v>1.0522000000000002E-2</c:v>
+                  <c:v>1.0522000000000004E-2</c:v>
                 </c:pt>
                 <c:pt idx="62">
                   <c:v>1.6087000000000001E-2</c:v>
                 </c:pt>
                 <c:pt idx="63">
-                  <c:v>4.9489000000000005E-2</c:v>
+                  <c:v>4.9489000000000012E-2</c:v>
                 </c:pt>
                 <c:pt idx="64">
                   <c:v>2.9860999999999999E-2</c:v>
@@ -3078,22 +3078,22 @@
                   <c:v>2.4511999999999999E-2</c:v>
                 </c:pt>
                 <c:pt idx="66">
-                  <c:v>1.2535639999999997</c:v>
+                  <c:v>1.2535639999999995</c:v>
                 </c:pt>
                 <c:pt idx="67">
                   <c:v>2.4074999999999999E-2</c:v>
                 </c:pt>
                 <c:pt idx="68">
-                  <c:v>3.0446000000000004E-2</c:v>
+                  <c:v>3.0446000000000008E-2</c:v>
                 </c:pt>
                 <c:pt idx="69">
                   <c:v>3.9753999999999998E-2</c:v>
                 </c:pt>
                 <c:pt idx="70">
-                  <c:v>0.20664500000000002</c:v>
+                  <c:v>0.20664500000000005</c:v>
                 </c:pt>
                 <c:pt idx="71">
-                  <c:v>3.5240000000000007E-2</c:v>
+                  <c:v>3.5240000000000014E-2</c:v>
                 </c:pt>
                 <c:pt idx="72">
                   <c:v>5.3267000000000002E-2</c:v>
@@ -3105,16 +3105,16 @@
                   <c:v>5.1694000000000004E-2</c:v>
                 </c:pt>
                 <c:pt idx="75">
-                  <c:v>0.68370299999999984</c:v>
+                  <c:v>0.68370299999999973</c:v>
                 </c:pt>
                 <c:pt idx="76">
-                  <c:v>0.82369800000000015</c:v>
+                  <c:v>0.82369800000000026</c:v>
                 </c:pt>
                 <c:pt idx="77">
                   <c:v>4.7878000000000004E-2</c:v>
                 </c:pt>
                 <c:pt idx="78">
-                  <c:v>1.9850000000000003E-2</c:v>
+                  <c:v>1.9850000000000007E-2</c:v>
                 </c:pt>
                 <c:pt idx="79">
                   <c:v>3.4592999999999999E-2</c:v>
@@ -3141,16 +3141,16 @@
                   <c:v>0.25473399999999996</c:v>
                 </c:pt>
                 <c:pt idx="87">
-                  <c:v>5.876000000000001E-3</c:v>
+                  <c:v>5.8760000000000019E-3</c:v>
                 </c:pt>
                 <c:pt idx="88">
-                  <c:v>1.1958000000000002E-2</c:v>
+                  <c:v>1.1958000000000003E-2</c:v>
                 </c:pt>
                 <c:pt idx="89">
-                  <c:v>4.2279999999999991E-2</c:v>
+                  <c:v>4.2279999999999984E-2</c:v>
                 </c:pt>
                 <c:pt idx="90">
-                  <c:v>2.1603000000000004E-2</c:v>
+                  <c:v>2.1603000000000011E-2</c:v>
                 </c:pt>
                 <c:pt idx="91">
                   <c:v>0.15812100000000001</c:v>
@@ -3165,16 +3165,16 @@
                   <c:v>6.0970000000000003E-2</c:v>
                 </c:pt>
                 <c:pt idx="95">
-                  <c:v>2.9991000000000004E-2</c:v>
+                  <c:v>2.9991000000000007E-2</c:v>
                 </c:pt>
                 <c:pt idx="96">
-                  <c:v>2.7676000000000006E-2</c:v>
+                  <c:v>2.767600000000001E-2</c:v>
                 </c:pt>
                 <c:pt idx="97">
                   <c:v>3.4193000000000001E-2</c:v>
                 </c:pt>
                 <c:pt idx="98">
-                  <c:v>4.7911000000000009E-2</c:v>
+                  <c:v>4.7911000000000016E-2</c:v>
                 </c:pt>
                 <c:pt idx="99">
                   <c:v>3.3804000000000001E-2</c:v>
@@ -3186,7 +3186,7 @@
                   <c:v>1.0914789999999999</c:v>
                 </c:pt>
                 <c:pt idx="102">
-                  <c:v>4.1228999999999988E-2</c:v>
+                  <c:v>4.1228999999999981E-2</c:v>
                 </c:pt>
                 <c:pt idx="103">
                   <c:v>2.0282000000000001E-2</c:v>
@@ -3198,10 +3198,10 @@
                   <c:v>4.2744000000000004E-2</c:v>
                 </c:pt>
                 <c:pt idx="106">
-                  <c:v>5.9737000000000012E-2</c:v>
+                  <c:v>5.9737000000000026E-2</c:v>
                 </c:pt>
                 <c:pt idx="107">
-                  <c:v>3.1537000000000009E-2</c:v>
+                  <c:v>3.1537000000000016E-2</c:v>
                 </c:pt>
                 <c:pt idx="108">
                   <c:v>2.8559999999999999E-2</c:v>
@@ -3231,13 +3231,13 @@
                   <c:v>1.9237000000000001E-2</c:v>
                 </c:pt>
                 <c:pt idx="117">
-                  <c:v>2.0076000000000004E-2</c:v>
+                  <c:v>2.0076000000000007E-2</c:v>
                 </c:pt>
                 <c:pt idx="118">
                   <c:v>1.1194000000000001E-2</c:v>
                 </c:pt>
                 <c:pt idx="119">
-                  <c:v>5.8740000000000007E-3</c:v>
+                  <c:v>5.8740000000000016E-3</c:v>
                 </c:pt>
                 <c:pt idx="120">
                   <c:v>1.3557000000000001E-2</c:v>
@@ -3246,31 +3246,31 @@
                   <c:v>2.9080999999999999E-2</c:v>
                 </c:pt>
                 <c:pt idx="122">
-                  <c:v>2.0081000000000005E-2</c:v>
+                  <c:v>2.0081000000000009E-2</c:v>
                 </c:pt>
                 <c:pt idx="123">
-                  <c:v>3.4887000000000008E-2</c:v>
+                  <c:v>3.4887000000000015E-2</c:v>
                 </c:pt>
                 <c:pt idx="124">
-                  <c:v>1.0716999999999999E-2</c:v>
+                  <c:v>1.0716999999999997E-2</c:v>
                 </c:pt>
                 <c:pt idx="125">
-                  <c:v>9.4620000000000051E-3</c:v>
+                  <c:v>9.4620000000000086E-3</c:v>
                 </c:pt>
                 <c:pt idx="126">
                   <c:v>1.0061E-2</c:v>
                 </c:pt>
                 <c:pt idx="127">
-                  <c:v>9.3880000000000022E-3</c:v>
+                  <c:v>9.388000000000004E-3</c:v>
                 </c:pt>
                 <c:pt idx="128">
                   <c:v>1.1379999999999998E-2</c:v>
                 </c:pt>
                 <c:pt idx="129">
-                  <c:v>3.2208000000000007E-2</c:v>
+                  <c:v>3.2208000000000014E-2</c:v>
                 </c:pt>
                 <c:pt idx="130">
-                  <c:v>6.0860000000000011E-3</c:v>
+                  <c:v>6.086000000000002E-3</c:v>
                 </c:pt>
                 <c:pt idx="131">
                   <c:v>2.6121999999999999E-2</c:v>
@@ -3279,16 +3279,16 @@
                   <c:v>4.1746999999999999E-2</c:v>
                 </c:pt>
                 <c:pt idx="133">
-                  <c:v>1.9917000000000004E-2</c:v>
+                  <c:v>1.9917000000000008E-2</c:v>
                 </c:pt>
                 <c:pt idx="134">
                   <c:v>1.3417E-2</c:v>
                 </c:pt>
                 <c:pt idx="135">
-                  <c:v>8.4130000000000021E-3</c:v>
+                  <c:v>8.4130000000000038E-3</c:v>
                 </c:pt>
                 <c:pt idx="136">
-                  <c:v>4.3717000000000013E-2</c:v>
+                  <c:v>4.371700000000002E-2</c:v>
                 </c:pt>
                 <c:pt idx="137">
                   <c:v>1.9432000000000001E-2</c:v>
@@ -3297,16 +3297,16 @@
                   <c:v>4.0857000000000004E-2</c:v>
                 </c:pt>
                 <c:pt idx="139">
-                  <c:v>6.1007000000000006E-2</c:v>
+                  <c:v>6.1007000000000013E-2</c:v>
                 </c:pt>
                 <c:pt idx="140">
-                  <c:v>4.2870000000000005E-2</c:v>
+                  <c:v>4.2870000000000012E-2</c:v>
                 </c:pt>
                 <c:pt idx="141">
                   <c:v>3.8463999999999998E-2</c:v>
                 </c:pt>
                 <c:pt idx="142">
-                  <c:v>2.3356999999999996E-2</c:v>
+                  <c:v>2.3356999999999989E-2</c:v>
                 </c:pt>
                 <c:pt idx="143">
                   <c:v>1.5153E-2</c:v>
@@ -3318,7 +3318,7 @@
                   <c:v>1.7864999999999999E-2</c:v>
                 </c:pt>
                 <c:pt idx="146">
-                  <c:v>2.6931000000000007E-2</c:v>
+                  <c:v>2.6931000000000014E-2</c:v>
                 </c:pt>
                 <c:pt idx="147">
                   <c:v>1.0893E-2</c:v>
@@ -3330,7 +3330,7 @@
                   <c:v>2.9423999999999999E-2</c:v>
                 </c:pt>
                 <c:pt idx="150">
-                  <c:v>2.7630000000000003E-3</c:v>
+                  <c:v>2.7630000000000011E-3</c:v>
                 </c:pt>
                 <c:pt idx="151">
                   <c:v>1.2595E-2</c:v>
@@ -3348,13 +3348,13 @@
                   <c:v>4.2444000000000003E-2</c:v>
                 </c:pt>
                 <c:pt idx="156">
-                  <c:v>6.2146000000000007E-2</c:v>
+                  <c:v>6.2146000000000014E-2</c:v>
                 </c:pt>
                 <c:pt idx="157">
-                  <c:v>4.583000000000001E-2</c:v>
+                  <c:v>4.5830000000000017E-2</c:v>
                 </c:pt>
                 <c:pt idx="158">
-                  <c:v>3.7017000000000008E-2</c:v>
+                  <c:v>3.7017000000000015E-2</c:v>
                 </c:pt>
                 <c:pt idx="159">
                   <c:v>1.264454</c:v>
@@ -3366,10 +3366,10 @@
                   <c:v>5.5663000000000004E-2</c:v>
                 </c:pt>
                 <c:pt idx="162">
-                  <c:v>0.59744199999999992</c:v>
+                  <c:v>0.59744199999999981</c:v>
                 </c:pt>
                 <c:pt idx="163">
-                  <c:v>2.7080000000000003E-2</c:v>
+                  <c:v>2.708000000000001E-2</c:v>
                 </c:pt>
                 <c:pt idx="164">
                   <c:v>4.4951999999999999E-2</c:v>
@@ -3381,7 +3381,7 @@
                   <c:v>1.7502E-2</c:v>
                 </c:pt>
                 <c:pt idx="167">
-                  <c:v>1.1300580000000002</c:v>
+                  <c:v>1.1300580000000005</c:v>
                 </c:pt>
                 <c:pt idx="168">
                   <c:v>1.4726199999999998</c:v>
@@ -3402,10 +3402,10 @@
                   <c:v>2.2069999999999999E-2</c:v>
                 </c:pt>
                 <c:pt idx="174">
-                  <c:v>1.9476000000000004E-2</c:v>
+                  <c:v>1.9476000000000007E-2</c:v>
                 </c:pt>
                 <c:pt idx="175">
-                  <c:v>0.35501400000000005</c:v>
+                  <c:v>0.35501400000000011</c:v>
                 </c:pt>
                 <c:pt idx="176">
                   <c:v>3.3223000000000009E-2</c:v>
@@ -3417,7 +3417,7 @@
                   <c:v>1.7899999999999999E-2</c:v>
                 </c:pt>
                 <c:pt idx="179">
-                  <c:v>1.6548000000000004E-2</c:v>
+                  <c:v>1.6548000000000007E-2</c:v>
                 </c:pt>
                 <c:pt idx="180">
                   <c:v>0.43005100000000002</c:v>
@@ -3429,16 +3429,16 @@
                   <c:v>7.1850000000000004E-3</c:v>
                 </c:pt>
                 <c:pt idx="183">
-                  <c:v>12.448457999999999</c:v>
+                  <c:v>12.448458</c:v>
                 </c:pt>
                 <c:pt idx="184">
                   <c:v>2.5618000000000002E-2</c:v>
                 </c:pt>
                 <c:pt idx="185">
-                  <c:v>2.2457000000000005E-2</c:v>
+                  <c:v>2.2457000000000008E-2</c:v>
                 </c:pt>
                 <c:pt idx="186">
-                  <c:v>2.8446000000000003E-2</c:v>
+                  <c:v>2.8446000000000006E-2</c:v>
                 </c:pt>
                 <c:pt idx="187">
                   <c:v>1.2798E-2</c:v>
@@ -3450,19 +3450,19 @@
                   <c:v>5.3261999999999997E-2</c:v>
                 </c:pt>
                 <c:pt idx="190">
-                  <c:v>2.7600000000000006E-2</c:v>
+                  <c:v>2.760000000000001E-2</c:v>
                 </c:pt>
                 <c:pt idx="191">
                   <c:v>2.5662000000000001E-2</c:v>
                 </c:pt>
                 <c:pt idx="192">
-                  <c:v>5.4035000000000007E-2</c:v>
+                  <c:v>5.4035000000000014E-2</c:v>
                 </c:pt>
                 <c:pt idx="193">
-                  <c:v>5.2787000000000014E-2</c:v>
+                  <c:v>5.2787000000000021E-2</c:v>
                 </c:pt>
                 <c:pt idx="194">
-                  <c:v>8.4140000000000031E-3</c:v>
+                  <c:v>8.4140000000000048E-3</c:v>
                 </c:pt>
                 <c:pt idx="195">
                   <c:v>6.7683999999999994E-2</c:v>
@@ -3483,7 +3483,7 @@
                   <c:v>2.8008000000000002E-2</c:v>
                 </c:pt>
                 <c:pt idx="201">
-                  <c:v>3.0637000000000008E-2</c:v>
+                  <c:v>3.0637000000000015E-2</c:v>
                 </c:pt>
                 <c:pt idx="202">
                   <c:v>1.319E-2</c:v>
@@ -3501,16 +3501,16 @@
                   <c:v>4.1428E-2</c:v>
                 </c:pt>
                 <c:pt idx="207">
-                  <c:v>4.8740000000000006E-2</c:v>
+                  <c:v>4.8740000000000012E-2</c:v>
                 </c:pt>
                 <c:pt idx="208">
-                  <c:v>1.0059999999999996E-2</c:v>
+                  <c:v>1.0059999999999994E-2</c:v>
                 </c:pt>
                 <c:pt idx="209">
-                  <c:v>7.9100000000000021E-3</c:v>
+                  <c:v>7.9100000000000038E-3</c:v>
                 </c:pt>
                 <c:pt idx="210">
-                  <c:v>4.7770000000000009E-3</c:v>
+                  <c:v>4.7770000000000017E-3</c:v>
                 </c:pt>
                 <c:pt idx="211">
                   <c:v>9.1940000000000008E-3</c:v>
@@ -3519,10 +3519,10 @@
                   <c:v>0.71203499999999997</c:v>
                 </c:pt>
                 <c:pt idx="213">
-                  <c:v>0.57995500000000011</c:v>
+                  <c:v>0.57995500000000022</c:v>
                 </c:pt>
                 <c:pt idx="214">
-                  <c:v>2.2043000000000007E-2</c:v>
+                  <c:v>2.2043000000000014E-2</c:v>
                 </c:pt>
                 <c:pt idx="215">
                   <c:v>1.4024E-2</c:v>
@@ -3534,7 +3534,7 @@
                   <c:v>4.0850999999999998E-2</c:v>
                 </c:pt>
                 <c:pt idx="218">
-                  <c:v>1.5540000000000002E-2</c:v>
+                  <c:v>1.5540000000000005E-2</c:v>
                 </c:pt>
                 <c:pt idx="219">
                   <c:v>7.8421000000000018E-2</c:v>
@@ -3549,16 +3549,16 @@
                   <c:v>1.956421</c:v>
                 </c:pt>
                 <c:pt idx="223">
-                  <c:v>2.8857000000000004E-2</c:v>
+                  <c:v>2.8857000000000008E-2</c:v>
                 </c:pt>
                 <c:pt idx="224">
-                  <c:v>2.1093000000000004E-2</c:v>
+                  <c:v>2.1093000000000008E-2</c:v>
                 </c:pt>
                 <c:pt idx="225">
                   <c:v>9.5270000000000007E-3</c:v>
                 </c:pt>
                 <c:pt idx="226">
-                  <c:v>1.1566000000000002E-2</c:v>
+                  <c:v>1.1566000000000005E-2</c:v>
                 </c:pt>
                 <c:pt idx="227">
                   <c:v>3.7517000000000002E-2</c:v>
@@ -3579,16 +3579,16 @@
                   <c:v>3.9890000000000002E-2</c:v>
                 </c:pt>
                 <c:pt idx="233">
-                  <c:v>2.9283000000000003E-2</c:v>
+                  <c:v>2.928300000000001E-2</c:v>
                 </c:pt>
                 <c:pt idx="234">
-                  <c:v>1.6345000000000002E-2</c:v>
+                  <c:v>1.6345000000000005E-2</c:v>
                 </c:pt>
                 <c:pt idx="235">
-                  <c:v>0.58571799999999985</c:v>
+                  <c:v>0.58571799999999963</c:v>
                 </c:pt>
                 <c:pt idx="236">
-                  <c:v>4.858617999999999</c:v>
+                  <c:v>4.8586179999999981</c:v>
                 </c:pt>
                 <c:pt idx="237">
                   <c:v>2.2024000000000002E-2</c:v>
@@ -3600,16 +3600,16 @@
                   <c:v>3.2198999999999998E-2</c:v>
                 </c:pt>
                 <c:pt idx="240">
-                  <c:v>1.0619999999999997E-2</c:v>
+                  <c:v>1.0619999999999996E-2</c:v>
                 </c:pt>
                 <c:pt idx="241">
-                  <c:v>9.8840000000000022E-3</c:v>
+                  <c:v>9.8840000000000039E-3</c:v>
                 </c:pt>
                 <c:pt idx="242">
-                  <c:v>6.5600000000000007E-3</c:v>
+                  <c:v>6.5600000000000016E-3</c:v>
                 </c:pt>
                 <c:pt idx="243">
-                  <c:v>4.3644999999999989E-2</c:v>
+                  <c:v>4.3644999999999982E-2</c:v>
                 </c:pt>
                 <c:pt idx="244">
                   <c:v>2.7668000000000002E-2</c:v>
@@ -3624,13 +3624,13 @@
                   <c:v>8.3008970000000026</c:v>
                 </c:pt>
                 <c:pt idx="248">
-                  <c:v>0.43181000000000014</c:v>
+                  <c:v>0.43181000000000025</c:v>
                 </c:pt>
                 <c:pt idx="249">
                   <c:v>0.68366899999999997</c:v>
                 </c:pt>
                 <c:pt idx="250">
-                  <c:v>1.1152219999999997</c:v>
+                  <c:v>1.1152219999999995</c:v>
                 </c:pt>
                 <c:pt idx="251">
                   <c:v>0.275671</c:v>
@@ -3639,16 +3639,16 @@
                   <c:v>3.6849759999999998</c:v>
                 </c:pt>
                 <c:pt idx="253">
-                  <c:v>5.7270349999999981</c:v>
+                  <c:v>5.7270349999999963</c:v>
                 </c:pt>
                 <c:pt idx="254">
                   <c:v>0.93619200000000002</c:v>
                 </c:pt>
                 <c:pt idx="255">
-                  <c:v>2.8308619999999993</c:v>
+                  <c:v>2.8308619999999989</c:v>
                 </c:pt>
                 <c:pt idx="256">
-                  <c:v>0.32272100000000009</c:v>
+                  <c:v>0.32272100000000015</c:v>
                 </c:pt>
                 <c:pt idx="257">
                   <c:v>1.2324999999999999E-2</c:v>
@@ -3663,23 +3663,23 @@
                   <c:v>2.7857859999999999</c:v>
                 </c:pt>
                 <c:pt idx="261">
-                  <c:v>0.78910899999999984</c:v>
+                  <c:v>0.78910899999999973</c:v>
                 </c:pt>
                 <c:pt idx="262">
-                  <c:v>1.7035939999999996</c:v>
+                  <c:v>1.7035939999999994</c:v>
                 </c:pt>
                 <c:pt idx="263">
-                  <c:v>4.2954749999999988</c:v>
+                  <c:v>4.2954749999999979</c:v>
                 </c:pt>
               </c:numCache>
             </c:numRef>
           </c:yVal>
         </c:ser>
-        <c:axId val="74457472"/>
-        <c:axId val="74475392"/>
+        <c:axId val="87793664"/>
+        <c:axId val="87795584"/>
       </c:scatterChart>
       <c:valAx>
-        <c:axId val="74457472"/>
+        <c:axId val="87793664"/>
         <c:scaling>
           <c:orientation val="minMax"/>
         </c:scaling>
@@ -3708,12 +3708,12 @@
         </c:title>
         <c:numFmt formatCode="General" sourceLinked="1"/>
         <c:tickLblPos val="nextTo"/>
-        <c:crossAx val="74475392"/>
+        <c:crossAx val="87795584"/>
         <c:crosses val="autoZero"/>
         <c:crossBetween val="midCat"/>
       </c:valAx>
       <c:valAx>
-        <c:axId val="74475392"/>
+        <c:axId val="87795584"/>
         <c:scaling>
           <c:logBase val="10"/>
           <c:orientation val="minMax"/>
@@ -3752,7 +3752,7 @@
         </c:title>
         <c:numFmt formatCode="General" sourceLinked="1"/>
         <c:tickLblPos val="nextTo"/>
-        <c:crossAx val="74457472"/>
+        <c:crossAx val="87793664"/>
         <c:crosses val="autoZero"/>
         <c:crossBetween val="midCat"/>
       </c:valAx>
@@ -4054,7 +4054,7 @@
 </file>
 
 <file path=customXml/itemProps1.xml><?xml version="1.0" encoding="utf-8"?>
-<ds:datastoreItem xmlns:ds="http://schemas.openxmlformats.org/officeDocument/2006/customXml" ds:itemID="{119F925A-3AA1-452D-8008-E9825587ABDD}">
+<ds:datastoreItem xmlns:ds="http://schemas.openxmlformats.org/officeDocument/2006/customXml" ds:itemID="{96B2DE85-954C-41BC-A288-FE733DE502AD}">
   <ds:schemaRefs>
     <ds:schemaRef ds:uri="http://schemas.openxmlformats.org/officeDocument/2006/bibliography"/>
   </ds:schemaRefs>

</xml_diff>